<commit_message>
Created models html and routes for Reserva and Monumento + app.js is completed + created and insert suffered changes because now I have latitude and longitude instead of coordinates
</commit_message>
<xml_diff>
--- a/Documentation/create.docx
+++ b/Documentation/create.docx
@@ -1051,67 +1051,91 @@
           </w14:textOutline>
         </w:rPr>
         <w:tab/>
-        <w:t xml:space="preserve"> </w:t>
-      </w:r>
-      <w:proofErr w:type="spellStart"/>
-      <w:r>
-        <w:rPr>
-          <w:rFonts w:ascii="Helvetica" w:eastAsia="Arial Unicode MS" w:hAnsi="Helvetica" w:cs="Arial Unicode MS"/>
-          <w:color w:val="000000"/>
-          <w:bdr w:val="nil"/>
-          <w:lang w:val="en-US" w:eastAsia="pt-PT"/>
-          <w14:textOutline w14:w="0" w14:cap="flat" w14:cmpd="sng" w14:algn="ctr">
-            <w14:noFill/>
-            <w14:prstDash w14:val="solid"/>
-            <w14:bevel/>
-          </w14:textOutline>
-        </w:rPr>
-        <w:t>Coordenadas</w:t>
-      </w:r>
-      <w:proofErr w:type="spellEnd"/>
-      <w:r>
-        <w:rPr>
-          <w:rFonts w:ascii="Helvetica" w:eastAsia="Arial Unicode MS" w:hAnsi="Helvetica" w:cs="Arial Unicode MS"/>
-          <w:color w:val="000000"/>
-          <w:bdr w:val="nil"/>
-          <w:lang w:val="en-US" w:eastAsia="pt-PT"/>
-          <w14:textOutline w14:w="0" w14:cap="flat" w14:cmpd="sng" w14:algn="ctr">
-            <w14:noFill/>
-            <w14:prstDash w14:val="solid"/>
-            <w14:bevel/>
-          </w14:textOutline>
-        </w:rPr>
-        <w:t xml:space="preserve"> </w:t>
-      </w:r>
-      <w:proofErr w:type="gramStart"/>
-      <w:r>
-        <w:rPr>
-          <w:rFonts w:ascii="Helvetica" w:eastAsia="Arial Unicode MS" w:hAnsi="Helvetica" w:cs="Arial Unicode MS"/>
-          <w:color w:val="000000"/>
-          <w:bdr w:val="nil"/>
-          <w:lang w:val="en-US" w:eastAsia="pt-PT"/>
-          <w14:textOutline w14:w="0" w14:cap="flat" w14:cmpd="sng" w14:algn="ctr">
-            <w14:noFill/>
-            <w14:prstDash w14:val="solid"/>
-            <w14:bevel/>
-          </w14:textOutline>
-        </w:rPr>
-        <w:t>varchar(</w:t>
-      </w:r>
-      <w:proofErr w:type="gramEnd"/>
-      <w:r>
-        <w:rPr>
-          <w:rFonts w:ascii="Helvetica" w:eastAsia="Arial Unicode MS" w:hAnsi="Helvetica" w:cs="Arial Unicode MS"/>
-          <w:color w:val="000000"/>
-          <w:bdr w:val="nil"/>
-          <w:lang w:val="en-US" w:eastAsia="pt-PT"/>
-          <w14:textOutline w14:w="0" w14:cap="flat" w14:cmpd="sng" w14:algn="ctr">
-            <w14:noFill/>
-            <w14:prstDash w14:val="solid"/>
-            <w14:bevel/>
-          </w14:textOutline>
-        </w:rPr>
-        <w:t>80) not null,</w:t>
+      </w:r>
+      <w:r>
+        <w:rPr>
+          <w:rFonts w:ascii="Helvetica" w:eastAsia="Arial Unicode MS" w:hAnsi="Helvetica" w:cs="Arial Unicode MS"/>
+          <w:color w:val="000000"/>
+          <w:bdr w:val="nil"/>
+          <w:lang w:val="en-US" w:eastAsia="pt-PT"/>
+          <w14:textOutline w14:w="0" w14:cap="flat" w14:cmpd="sng" w14:algn="ctr">
+            <w14:noFill/>
+            <w14:prstDash w14:val="solid"/>
+            <w14:bevel/>
+          </w14:textOutline>
+        </w:rPr>
+        <w:t xml:space="preserve"> Latitude</w:t>
+      </w:r>
+      <w:r>
+        <w:rPr>
+          <w:rFonts w:ascii="Helvetica" w:eastAsia="Arial Unicode MS" w:hAnsi="Helvetica" w:cs="Arial Unicode MS"/>
+          <w:color w:val="000000"/>
+          <w:bdr w:val="nil"/>
+          <w:lang w:val="en-US" w:eastAsia="pt-PT"/>
+          <w14:textOutline w14:w="0" w14:cap="flat" w14:cmpd="sng" w14:algn="ctr">
+            <w14:noFill/>
+            <w14:prstDash w14:val="solid"/>
+            <w14:bevel/>
+          </w14:textOutline>
+        </w:rPr>
+        <w:t xml:space="preserve"> double </w:t>
+      </w:r>
+      <w:r>
+        <w:rPr>
+          <w:rFonts w:ascii="Helvetica" w:eastAsia="Arial Unicode MS" w:hAnsi="Helvetica" w:cs="Arial Unicode MS"/>
+          <w:color w:val="000000"/>
+          <w:bdr w:val="nil"/>
+          <w:lang w:val="en-US" w:eastAsia="pt-PT"/>
+          <w14:textOutline w14:w="0" w14:cap="flat" w14:cmpd="sng" w14:algn="ctr">
+            <w14:noFill/>
+            <w14:prstDash w14:val="solid"/>
+            <w14:bevel/>
+          </w14:textOutline>
+        </w:rPr>
+        <w:t>not null,</w:t>
+      </w:r>
+    </w:p>
+    <w:p>
+      <w:pPr>
+        <w:rPr>
+          <w:rFonts w:ascii="Helvetica" w:eastAsia="Arial Unicode MS" w:hAnsi="Helvetica" w:cs="Arial Unicode MS"/>
+          <w:color w:val="000000"/>
+          <w:bdr w:val="nil"/>
+          <w:lang w:val="en-US" w:eastAsia="pt-PT"/>
+          <w14:textOutline w14:w="0" w14:cap="flat" w14:cmpd="sng" w14:algn="ctr">
+            <w14:noFill/>
+            <w14:prstDash w14:val="solid"/>
+            <w14:bevel/>
+          </w14:textOutline>
+        </w:rPr>
+      </w:pPr>
+      <w:r>
+        <w:rPr>
+          <w:rFonts w:ascii="Helvetica" w:eastAsia="Arial Unicode MS" w:hAnsi="Helvetica" w:cs="Arial Unicode MS"/>
+          <w:color w:val="000000"/>
+          <w:bdr w:val="nil"/>
+          <w:lang w:val="en-US" w:eastAsia="pt-PT"/>
+          <w14:textOutline w14:w="0" w14:cap="flat" w14:cmpd="sng" w14:algn="ctr">
+            <w14:noFill/>
+            <w14:prstDash w14:val="solid"/>
+            <w14:bevel/>
+          </w14:textOutline>
+        </w:rPr>
+        <w:t xml:space="preserve">                                                           Longitude double</w:t>
+      </w:r>
+      <w:r>
+        <w:rPr>
+          <w:rFonts w:ascii="Helvetica" w:eastAsia="Arial Unicode MS" w:hAnsi="Helvetica" w:cs="Arial Unicode MS"/>
+          <w:color w:val="000000"/>
+          <w:bdr w:val="nil"/>
+          <w:lang w:val="en-US" w:eastAsia="pt-PT"/>
+          <w14:textOutline w14:w="0" w14:cap="flat" w14:cmpd="sng" w14:algn="ctr">
+            <w14:noFill/>
+            <w14:prstDash w14:val="solid"/>
+            <w14:bevel/>
+          </w14:textOutline>
+        </w:rPr>
+        <w:t xml:space="preserve"> not null,</w:t>
       </w:r>
     </w:p>
     <w:p>

</xml_diff>